<commit_message>
feat: update formatting for 1st miniactivity
</commit_message>
<xml_diff>
--- a/src/midterm/s01/miniActivity1S01-LImperial.docx
+++ b/src/midterm/s01/miniActivity1S01-LImperial.docx
@@ -109,7 +109,19 @@
         <w:rPr>
           <w:rFonts w:eastAsiaTheme="minorEastAsia"/>
         </w:rPr>
-        <w:t xml:space="preserve"> be the mathematical statement</w:t>
+        <w:t xml:space="preserve"> be the mathematical state</w:t>
+      </w:r>
+      <w:r>
+        <w:rPr>
+          <w:rFonts w:eastAsiaTheme="minorEastAsia"/>
+        </w:rPr>
+        <w:t>[</w:t>
+      </w:r>
+      <w:r>
+        <w:rPr>
+          <w:rFonts w:eastAsiaTheme="minorEastAsia"/>
+        </w:rPr>
+        <w:t>ment</w:t>
       </w:r>
       <w:r>
         <w:rPr>
@@ -155,13 +167,7 @@
           <w:rPr>
             <w:rFonts w:ascii="Cambria Math" w:hAnsi="Cambria Math"/>
           </w:rPr>
-          <m:t>-</m:t>
-        </m:r>
-        <m:r>
-          <w:rPr>
-            <w:rFonts w:ascii="Cambria Math" w:hAnsi="Cambria Math"/>
-          </w:rPr>
-          <m:t>n</m:t>
+          <m:t>-n</m:t>
         </m:r>
       </m:oMath>
       <w:r>
@@ -265,16 +271,7 @@
           <w:rPr>
             <w:rFonts w:ascii="Cambria Math" w:hAnsi="Cambria Math"/>
           </w:rPr>
-          <m:t>-</m:t>
-        </m:r>
-        <m:r>
-          <m:rPr>
-            <m:sty m:val="p"/>
-          </m:rPr>
-          <w:rPr>
-            <w:rFonts w:ascii="Cambria Math" w:hAnsi="Cambria Math"/>
-          </w:rPr>
-          <m:t>1</m:t>
+          <m:t>-1</m:t>
         </m:r>
       </m:oMath>
     </w:p>
@@ -295,13 +292,7 @@
             <w:rPr>
               <w:rFonts w:ascii="Cambria Math" w:hAnsi="Cambria Math"/>
             </w:rPr>
-            <m:t xml:space="preserve">= </m:t>
-          </m:r>
-          <m:r>
-            <w:rPr>
-              <w:rFonts w:ascii="Cambria Math" w:hAnsi="Cambria Math"/>
-            </w:rPr>
-            <m:t>1-1</m:t>
+            <m:t>= 1-1</m:t>
           </m:r>
         </m:oMath>
       </m:oMathPara>
@@ -492,13 +483,7 @@
           <w:rPr>
             <w:rFonts w:ascii="Cambria Math" w:eastAsiaTheme="minorEastAsia" w:hAnsi="Cambria Math"/>
           </w:rPr>
-          <m:t>-</m:t>
-        </m:r>
-        <m:r>
-          <w:rPr>
-            <w:rFonts w:ascii="Cambria Math" w:eastAsiaTheme="minorEastAsia" w:hAnsi="Cambria Math"/>
-          </w:rPr>
-          <m:t>k</m:t>
+          <m:t>-k</m:t>
         </m:r>
       </m:oMath>
       <w:r>
@@ -658,8 +643,8 @@
       </w:tblPr>
       <w:tblGrid>
         <w:gridCol w:w="2065"/>
-        <w:gridCol w:w="2700"/>
-        <w:gridCol w:w="4585"/>
+        <w:gridCol w:w="2790"/>
+        <w:gridCol w:w="4495"/>
       </w:tblGrid>
       <w:tr>
         <w:tc>
@@ -778,7 +763,7 @@
         </w:tc>
         <w:tc>
           <w:tcPr>
-            <w:tcW w:w="2700" w:type="dxa"/>
+            <w:tcW w:w="2790" w:type="dxa"/>
           </w:tcPr>
           <w:p>
             <w:pPr>
@@ -849,7 +834,16 @@
                       <w:rPr>
                         <w:rFonts w:ascii="Cambria Math" w:hAnsi="Cambria Math"/>
                       </w:rPr>
-                      <m:t>+2k+1</m:t>
+                      <m:t>+2</m:t>
+                    </m:r>
+                    <m:r>
+                      <m:rPr>
+                        <m:sty m:val="bi"/>
+                      </m:rPr>
+                      <w:rPr>
+                        <w:rFonts w:ascii="Cambria Math" w:hAnsi="Cambria Math"/>
+                      </w:rPr>
+                      <m:t>k+1</m:t>
                     </m:r>
                   </m:e>
                 </m:d>
@@ -895,7 +889,7 @@
         </w:tc>
         <w:tc>
           <w:tcPr>
-            <w:tcW w:w="4585" w:type="dxa"/>
+            <w:tcW w:w="4495" w:type="dxa"/>
           </w:tcPr>
           <w:p>
             <w:pPr>
@@ -923,7 +917,7 @@
         </w:tc>
         <w:tc>
           <w:tcPr>
-            <w:tcW w:w="2700" w:type="dxa"/>
+            <w:tcW w:w="2790" w:type="dxa"/>
           </w:tcPr>
           <w:p>
             <w:pPr>
@@ -970,19 +964,7 @@
                   <w:rPr>
                     <w:rFonts w:ascii="Cambria Math" w:hAnsi="Cambria Math"/>
                   </w:rPr>
-                  <m:t>+2k+1-k</m:t>
-                </m:r>
-                <m:r>
-                  <w:rPr>
-                    <w:rFonts w:ascii="Cambria Math" w:hAnsi="Cambria Math"/>
-                  </w:rPr>
-                  <m:t>-</m:t>
-                </m:r>
-                <m:r>
-                  <w:rPr>
-                    <w:rFonts w:ascii="Cambria Math" w:hAnsi="Cambria Math"/>
-                  </w:rPr>
-                  <m:t>1</m:t>
+                  <m:t>+2k+1-k-1</m:t>
                 </m:r>
               </m:oMath>
             </m:oMathPara>
@@ -990,7 +972,7 @@
         </w:tc>
         <w:tc>
           <w:tcPr>
-            <w:tcW w:w="4585" w:type="dxa"/>
+            <w:tcW w:w="4495" w:type="dxa"/>
           </w:tcPr>
           <w:p>
             <w:pPr>
@@ -1020,7 +1002,7 @@
         </w:tc>
         <w:tc>
           <w:tcPr>
-            <w:tcW w:w="2700" w:type="dxa"/>
+            <w:tcW w:w="2790" w:type="dxa"/>
           </w:tcPr>
           <w:p>
             <w:pPr>
@@ -1067,19 +1049,7 @@
                   <w:rPr>
                     <w:rFonts w:ascii="Cambria Math" w:hAnsi="Cambria Math"/>
                   </w:rPr>
-                  <m:t>-k+2k+1</m:t>
-                </m:r>
-                <m:r>
-                  <w:rPr>
-                    <w:rFonts w:ascii="Cambria Math" w:hAnsi="Cambria Math"/>
-                  </w:rPr>
-                  <m:t>-</m:t>
-                </m:r>
-                <m:r>
-                  <w:rPr>
-                    <w:rFonts w:ascii="Cambria Math" w:hAnsi="Cambria Math"/>
-                  </w:rPr>
-                  <m:t>1</m:t>
+                  <m:t>-k+2k+1-1</m:t>
                 </m:r>
               </m:oMath>
             </m:oMathPara>
@@ -1087,7 +1057,7 @@
         </w:tc>
         <w:tc>
           <w:tcPr>
-            <w:tcW w:w="4585" w:type="dxa"/>
+            <w:tcW w:w="4495" w:type="dxa"/>
           </w:tcPr>
           <w:p>
             <w:pPr>
@@ -1133,7 +1103,7 @@
         </w:tc>
         <w:tc>
           <w:tcPr>
-            <w:tcW w:w="2700" w:type="dxa"/>
+            <w:tcW w:w="2790" w:type="dxa"/>
           </w:tcPr>
           <w:p>
             <w:pPr>
@@ -1151,13 +1121,7 @@
                   <w:rPr>
                     <w:rFonts w:ascii="Cambria Math" w:eastAsia="Aptos" w:hAnsi="Cambria Math" w:cs="Times New Roman"/>
                   </w:rPr>
-                  <m:t>=2m+2k+</m:t>
-                </m:r>
-                <m:r>
-                  <w:rPr>
-                    <w:rFonts w:ascii="Cambria Math" w:eastAsia="Aptos" w:hAnsi="Cambria Math" w:cs="Times New Roman"/>
-                  </w:rPr>
-                  <m:t>0</m:t>
+                  <m:t>=2m+2k+0</m:t>
                 </m:r>
               </m:oMath>
             </m:oMathPara>
@@ -1165,7 +1129,7 @@
         </w:tc>
         <w:tc>
           <w:tcPr>
-            <w:tcW w:w="4585" w:type="dxa"/>
+            <w:tcW w:w="4495" w:type="dxa"/>
           </w:tcPr>
           <w:p>
             <w:pPr>
@@ -1195,7 +1159,7 @@
         </w:tc>
         <w:tc>
           <w:tcPr>
-            <w:tcW w:w="2700" w:type="dxa"/>
+            <w:tcW w:w="2790" w:type="dxa"/>
           </w:tcPr>
           <w:p>
             <w:pPr>
@@ -1213,13 +1177,7 @@
                   <w:rPr>
                     <w:rFonts w:ascii="Cambria Math" w:eastAsia="Aptos" w:hAnsi="Cambria Math" w:cs="Times New Roman"/>
                   </w:rPr>
-                  <m:t>=2m+2(k</m:t>
-                </m:r>
-                <m:r>
-                  <w:rPr>
-                    <w:rFonts w:ascii="Cambria Math" w:eastAsia="Aptos" w:hAnsi="Cambria Math" w:cs="Times New Roman"/>
-                  </w:rPr>
-                  <m:t>)</m:t>
+                  <m:t>=2m+2(k)</m:t>
                 </m:r>
               </m:oMath>
             </m:oMathPara>
@@ -1227,7 +1185,7 @@
         </w:tc>
         <w:tc>
           <w:tcPr>
-            <w:tcW w:w="4585" w:type="dxa"/>
+            <w:tcW w:w="4495" w:type="dxa"/>
           </w:tcPr>
           <w:p>
             <w:pPr>
@@ -1257,7 +1215,7 @@
         </w:tc>
         <w:tc>
           <w:tcPr>
-            <w:tcW w:w="2700" w:type="dxa"/>
+            <w:tcW w:w="2790" w:type="dxa"/>
           </w:tcPr>
           <w:p>
             <w:pPr>
@@ -1275,13 +1233,7 @@
                   <w:rPr>
                     <w:rFonts w:ascii="Cambria Math" w:eastAsia="Aptos" w:hAnsi="Cambria Math" w:cs="Times New Roman"/>
                   </w:rPr>
-                  <m:t>=2(m+k</m:t>
-                </m:r>
-                <m:r>
-                  <w:rPr>
-                    <w:rFonts w:ascii="Cambria Math" w:eastAsia="Aptos" w:hAnsi="Cambria Math" w:cs="Times New Roman"/>
-                  </w:rPr>
-                  <m:t>)</m:t>
+                  <m:t>=2(m+k)</m:t>
                 </m:r>
               </m:oMath>
             </m:oMathPara>
@@ -1289,7 +1241,7 @@
         </w:tc>
         <w:tc>
           <w:tcPr>
-            <w:tcW w:w="4585" w:type="dxa"/>
+            <w:tcW w:w="4495" w:type="dxa"/>
           </w:tcPr>
           <w:p>
             <w:pPr>
@@ -2490,6 +2442,7 @@
   <w:style w:type="character" w:default="1" w:styleId="DefaultParagraphFont">
     <w:name w:val="Default Paragraph Font"/>
     <w:uiPriority w:val="1"/>
+    <w:semiHidden/>
     <w:unhideWhenUsed/>
   </w:style>
   <w:style w:type="table" w:default="1" w:styleId="TableNormal">

</xml_diff>